<commit_message>
Kinematics and Dynamics of Crank Mechanisms.
</commit_message>
<xml_diff>
--- a/GroupAssignment_Report.docx
+++ b/GroupAssignment_Report.docx
@@ -215,7 +215,17 @@
           <w:sz w:val="24"/>
           <w:szCs w:val="24"/>
         </w:rPr>
-        <w:t>obtain the behavior of the system resulting from gravity and external applied forces. In the second part, the kinematic as well as dynamic analysis is applied to another system, which is illustrated in Figure 2.</w:t>
+        <w:t>obtain the behavior of the system resulting from gravity and external appli</w:t>
+      </w:r>
+      <w:bookmarkStart w:id="0" w:name="_GoBack"/>
+      <w:bookmarkEnd w:id="0"/>
+      <w:r>
+        <w:rPr>
+          <w:rFonts w:ascii="Times New Roman" w:hAnsi="Times New Roman" w:cs="Times New Roman"/>
+          <w:sz w:val="24"/>
+          <w:szCs w:val="24"/>
+        </w:rPr>
+        <w:t>ed forces. In the second part, the kinematic as well as dynamic analysis is applied to another system, which is illustrated in Figure 2.</w:t>
       </w:r>
     </w:p>
     <w:p>
@@ -6136,12 +6146,8 @@
       </w:r>
     </w:p>
     <w:sectPr>
-      <w:headerReference w:type="even" r:id="rId15"/>
-      <w:headerReference w:type="default" r:id="rId16"/>
-      <w:footerReference w:type="even" r:id="rId17"/>
-      <w:footerReference w:type="default" r:id="rId18"/>
-      <w:headerReference w:type="first" r:id="rId19"/>
-      <w:footerReference w:type="first" r:id="rId20"/>
+      <w:headerReference w:type="default" r:id="rId15"/>
+      <w:footerReference w:type="default" r:id="rId16"/>
       <w:pgSz w:w="12240" w:h="15840"/>
       <w:pgMar w:top="720" w:right="720" w:bottom="720" w:left="720" w:header="709" w:footer="709" w:gutter="0"/>
       <w:cols w:space="708"/>
@@ -6177,16 +6183,6 @@
 </file>
 
 <file path=word/footer1.xml><?xml version="1.0" encoding="utf-8"?>
-<w:ftr xmlns:wpc="http://schemas.microsoft.com/office/word/2010/wordprocessingCanvas" xmlns:cx="http://schemas.microsoft.com/office/drawing/2014/chartex" xmlns:cx1="http://schemas.microsoft.com/office/drawing/2015/9/8/chartex" xmlns:cx2="http://schemas.microsoft.com/office/drawing/2015/10/21/chartex" xmlns:cx3="http://schemas.microsoft.com/office/drawing/2016/5/9/chartex" xmlns:cx4="http://schemas.microsoft.com/office/drawing/2016/5/10/chartex" xmlns:cx5="http://schemas.microsoft.com/office/drawing/2016/5/11/chartex" xmlns:cx6="http://schemas.microsoft.com/office/drawing/2016/5/12/chartex" xmlns:cx7="http://schemas.microsoft.com/office/drawing/2016/5/13/chartex" xmlns:cx8="http://schemas.microsoft.com/office/drawing/2016/5/14/chartex" xmlns:mc="http://schemas.openxmlformats.org/markup-compatibility/2006" xmlns:aink="http://schemas.microsoft.com/office/drawing/2016/ink" xmlns:am3d="http://schemas.microsoft.com/office/drawing/2017/model3d" xmlns:o="urn:schemas-microsoft-com:office:office" xmlns:r="http://schemas.openxmlformats.org/officeDocument/2006/relationships" xmlns:m="http://schemas.openxmlformats.org/officeDocument/2006/math" xmlns:v="urn:schemas-microsoft-com:vml" xmlns:wp14="http://schemas.microsoft.com/office/word/2010/wordprocessingDrawing" xmlns:wp="http://schemas.openxmlformats.org/drawingml/2006/wordprocessingDrawing" xmlns:w10="urn:schemas-microsoft-com:office:word" xmlns:w="http://schemas.openxmlformats.org/wordprocessingml/2006/main" xmlns:w14="http://schemas.microsoft.com/office/word/2010/wordml" xmlns:w15="http://schemas.microsoft.com/office/word/2012/wordml" xmlns:w16cid="http://schemas.microsoft.com/office/word/2016/wordml/cid" xmlns:w16se="http://schemas.microsoft.com/office/word/2015/wordml/symex" xmlns:wpg="http://schemas.microsoft.com/office/word/2010/wordprocessingGroup" xmlns:wpi="http://schemas.microsoft.com/office/word/2010/wordprocessingInk" xmlns:wne="http://schemas.microsoft.com/office/word/2006/wordml" xmlns:wps="http://schemas.microsoft.com/office/word/2010/wordprocessingShape" mc:Ignorable="w14 w15 w16se w16cid wp14">
-  <w:p>
-    <w:pPr>
-      <w:pStyle w:val="Zpat"/>
-    </w:pPr>
-  </w:p>
-</w:ftr>
-</file>
-
-<file path=word/footer2.xml><?xml version="1.0" encoding="utf-8"?>
 <w:ftr xmlns:wpc="http://schemas.microsoft.com/office/word/2010/wordprocessingCanvas" xmlns:cx="http://schemas.microsoft.com/office/drawing/2014/chartex" xmlns:cx1="http://schemas.microsoft.com/office/drawing/2015/9/8/chartex" xmlns:cx2="http://schemas.microsoft.com/office/drawing/2015/10/21/chartex" xmlns:cx3="http://schemas.microsoft.com/office/drawing/2016/5/9/chartex" xmlns:cx4="http://schemas.microsoft.com/office/drawing/2016/5/10/chartex" xmlns:cx5="http://schemas.microsoft.com/office/drawing/2016/5/11/chartex" xmlns:cx6="http://schemas.microsoft.com/office/drawing/2016/5/12/chartex" xmlns:cx7="http://schemas.microsoft.com/office/drawing/2016/5/13/chartex" xmlns:cx8="http://schemas.microsoft.com/office/drawing/2016/5/14/chartex" xmlns:mc="http://schemas.openxmlformats.org/markup-compatibility/2006" xmlns:aink="http://schemas.microsoft.com/office/drawing/2016/ink" xmlns:am3d="http://schemas.microsoft.com/office/drawing/2017/model3d" xmlns:o="urn:schemas-microsoft-com:office:office" xmlns:r="http://schemas.openxmlformats.org/officeDocument/2006/relationships" xmlns:m="http://schemas.openxmlformats.org/officeDocument/2006/math" xmlns:v="urn:schemas-microsoft-com:vml" xmlns:wp14="http://schemas.microsoft.com/office/word/2010/wordprocessingDrawing" xmlns:wp="http://schemas.openxmlformats.org/drawingml/2006/wordprocessingDrawing" xmlns:w10="urn:schemas-microsoft-com:office:word" xmlns:w="http://schemas.openxmlformats.org/wordprocessingml/2006/main" xmlns:w14="http://schemas.microsoft.com/office/word/2010/wordml" xmlns:w15="http://schemas.microsoft.com/office/word/2012/wordml" xmlns:w16cid="http://schemas.microsoft.com/office/word/2016/wordml/cid" xmlns:w16se="http://schemas.microsoft.com/office/word/2015/wordml/symex" xmlns:wpg="http://schemas.microsoft.com/office/word/2010/wordprocessingGroup" xmlns:wpi="http://schemas.microsoft.com/office/word/2010/wordprocessingInk" xmlns:wne="http://schemas.microsoft.com/office/word/2006/wordml" xmlns:wps="http://schemas.microsoft.com/office/word/2010/wordprocessingShape" mc:Ignorable="w14 w15 w16se w16cid wp14">
   <w:p>
     <w:pPr>
@@ -6219,18 +6215,20 @@
       </w:rPr>
       <w:t>:</w:t>
     </w:r>
-    <w:bookmarkStart w:id="0" w:name="_GoBack"/>
-    <w:bookmarkEnd w:id="0"/>
-  </w:p>
-</w:ftr>
-</file>
-
-<file path=word/footer3.xml><?xml version="1.0" encoding="utf-8"?>
-<w:ftr xmlns:wpc="http://schemas.microsoft.com/office/word/2010/wordprocessingCanvas" xmlns:cx="http://schemas.microsoft.com/office/drawing/2014/chartex" xmlns:cx1="http://schemas.microsoft.com/office/drawing/2015/9/8/chartex" xmlns:cx2="http://schemas.microsoft.com/office/drawing/2015/10/21/chartex" xmlns:cx3="http://schemas.microsoft.com/office/drawing/2016/5/9/chartex" xmlns:cx4="http://schemas.microsoft.com/office/drawing/2016/5/10/chartex" xmlns:cx5="http://schemas.microsoft.com/office/drawing/2016/5/11/chartex" xmlns:cx6="http://schemas.microsoft.com/office/drawing/2016/5/12/chartex" xmlns:cx7="http://schemas.microsoft.com/office/drawing/2016/5/13/chartex" xmlns:cx8="http://schemas.microsoft.com/office/drawing/2016/5/14/chartex" xmlns:mc="http://schemas.openxmlformats.org/markup-compatibility/2006" xmlns:aink="http://schemas.microsoft.com/office/drawing/2016/ink" xmlns:am3d="http://schemas.microsoft.com/office/drawing/2017/model3d" xmlns:o="urn:schemas-microsoft-com:office:office" xmlns:r="http://schemas.openxmlformats.org/officeDocument/2006/relationships" xmlns:m="http://schemas.openxmlformats.org/officeDocument/2006/math" xmlns:v="urn:schemas-microsoft-com:vml" xmlns:wp14="http://schemas.microsoft.com/office/word/2010/wordprocessingDrawing" xmlns:wp="http://schemas.openxmlformats.org/drawingml/2006/wordprocessingDrawing" xmlns:w10="urn:schemas-microsoft-com:office:word" xmlns:w="http://schemas.openxmlformats.org/wordprocessingml/2006/main" xmlns:w14="http://schemas.microsoft.com/office/word/2010/wordml" xmlns:w15="http://schemas.microsoft.com/office/word/2012/wordml" xmlns:w16cid="http://schemas.microsoft.com/office/word/2016/wordml/cid" xmlns:w16se="http://schemas.microsoft.com/office/word/2015/wordml/symex" xmlns:wpg="http://schemas.microsoft.com/office/word/2010/wordprocessingGroup" xmlns:wpi="http://schemas.microsoft.com/office/word/2010/wordprocessingInk" xmlns:wne="http://schemas.microsoft.com/office/word/2006/wordml" xmlns:wps="http://schemas.microsoft.com/office/word/2010/wordprocessingShape" mc:Ignorable="w14 w15 w16se w16cid wp14">
-  <w:p>
-    <w:pPr>
-      <w:pStyle w:val="Zpat"/>
-    </w:pPr>
+    <w:r>
+      <w:rPr>
+        <w:i/>
+        <w:sz w:val="20"/>
+      </w:rPr>
+      <w:t xml:space="preserve"> </w:t>
+    </w:r>
+    <w:r>
+      <w:rPr>
+        <w:i/>
+        <w:sz w:val="20"/>
+      </w:rPr>
+      <w:t>https://github.com/q2493/TEAM-WORK</w:t>
+    </w:r>
   </w:p>
 </w:ftr>
 </file>
@@ -6261,16 +6259,6 @@
 </file>
 
 <file path=word/header1.xml><?xml version="1.0" encoding="utf-8"?>
-<w:hdr xmlns:wpc="http://schemas.microsoft.com/office/word/2010/wordprocessingCanvas" xmlns:cx="http://schemas.microsoft.com/office/drawing/2014/chartex" xmlns:cx1="http://schemas.microsoft.com/office/drawing/2015/9/8/chartex" xmlns:cx2="http://schemas.microsoft.com/office/drawing/2015/10/21/chartex" xmlns:cx3="http://schemas.microsoft.com/office/drawing/2016/5/9/chartex" xmlns:cx4="http://schemas.microsoft.com/office/drawing/2016/5/10/chartex" xmlns:cx5="http://schemas.microsoft.com/office/drawing/2016/5/11/chartex" xmlns:cx6="http://schemas.microsoft.com/office/drawing/2016/5/12/chartex" xmlns:cx7="http://schemas.microsoft.com/office/drawing/2016/5/13/chartex" xmlns:cx8="http://schemas.microsoft.com/office/drawing/2016/5/14/chartex" xmlns:mc="http://schemas.openxmlformats.org/markup-compatibility/2006" xmlns:aink="http://schemas.microsoft.com/office/drawing/2016/ink" xmlns:am3d="http://schemas.microsoft.com/office/drawing/2017/model3d" xmlns:o="urn:schemas-microsoft-com:office:office" xmlns:r="http://schemas.openxmlformats.org/officeDocument/2006/relationships" xmlns:m="http://schemas.openxmlformats.org/officeDocument/2006/math" xmlns:v="urn:schemas-microsoft-com:vml" xmlns:wp14="http://schemas.microsoft.com/office/word/2010/wordprocessingDrawing" xmlns:wp="http://schemas.openxmlformats.org/drawingml/2006/wordprocessingDrawing" xmlns:w10="urn:schemas-microsoft-com:office:word" xmlns:w="http://schemas.openxmlformats.org/wordprocessingml/2006/main" xmlns:w14="http://schemas.microsoft.com/office/word/2010/wordml" xmlns:w15="http://schemas.microsoft.com/office/word/2012/wordml" xmlns:w16cid="http://schemas.microsoft.com/office/word/2016/wordml/cid" xmlns:w16se="http://schemas.microsoft.com/office/word/2015/wordml/symex" xmlns:wpg="http://schemas.microsoft.com/office/word/2010/wordprocessingGroup" xmlns:wpi="http://schemas.microsoft.com/office/word/2010/wordprocessingInk" xmlns:wne="http://schemas.microsoft.com/office/word/2006/wordml" xmlns:wps="http://schemas.microsoft.com/office/word/2010/wordprocessingShape" mc:Ignorable="w14 w15 w16se w16cid wp14">
-  <w:p>
-    <w:pPr>
-      <w:pStyle w:val="Zhlav"/>
-    </w:pPr>
-  </w:p>
-</w:hdr>
-</file>
-
-<file path=word/header2.xml><?xml version="1.0" encoding="utf-8"?>
 <w:hdr xmlns:wpc="http://schemas.microsoft.com/office/word/2010/wordprocessingCanvas" xmlns:cx="http://schemas.microsoft.com/office/drawing/2014/chartex" xmlns:cx1="http://schemas.microsoft.com/office/drawing/2015/9/8/chartex" xmlns:cx2="http://schemas.microsoft.com/office/drawing/2015/10/21/chartex" xmlns:cx3="http://schemas.microsoft.com/office/drawing/2016/5/9/chartex" xmlns:cx4="http://schemas.microsoft.com/office/drawing/2016/5/10/chartex" xmlns:cx5="http://schemas.microsoft.com/office/drawing/2016/5/11/chartex" xmlns:cx6="http://schemas.microsoft.com/office/drawing/2016/5/12/chartex" xmlns:cx7="http://schemas.microsoft.com/office/drawing/2016/5/13/chartex" xmlns:cx8="http://schemas.microsoft.com/office/drawing/2016/5/14/chartex" xmlns:mc="http://schemas.openxmlformats.org/markup-compatibility/2006" xmlns:aink="http://schemas.microsoft.com/office/drawing/2016/ink" xmlns:am3d="http://schemas.microsoft.com/office/drawing/2017/model3d" xmlns:o="urn:schemas-microsoft-com:office:office" xmlns:r="http://schemas.openxmlformats.org/officeDocument/2006/relationships" xmlns:m="http://schemas.openxmlformats.org/officeDocument/2006/math" xmlns:v="urn:schemas-microsoft-com:vml" xmlns:wp14="http://schemas.microsoft.com/office/word/2010/wordprocessingDrawing" xmlns:wp="http://schemas.openxmlformats.org/drawingml/2006/wordprocessingDrawing" xmlns:w10="urn:schemas-microsoft-com:office:word" xmlns:w="http://schemas.openxmlformats.org/wordprocessingml/2006/main" xmlns:w14="http://schemas.microsoft.com/office/word/2010/wordml" xmlns:w15="http://schemas.microsoft.com/office/word/2012/wordml" xmlns:w16cid="http://schemas.microsoft.com/office/word/2016/wordml/cid" xmlns:w16se="http://schemas.microsoft.com/office/word/2015/wordml/symex" xmlns:wpg="http://schemas.microsoft.com/office/word/2010/wordprocessingGroup" xmlns:wpi="http://schemas.microsoft.com/office/word/2010/wordprocessingInk" xmlns:wne="http://schemas.microsoft.com/office/word/2006/wordml" xmlns:wps="http://schemas.microsoft.com/office/word/2010/wordprocessingShape" mc:Ignorable="w14 w15 w16se w16cid wp14">
   <w:p>
     <w:pPr>
@@ -6320,16 +6308,6 @@
     <w:r>
       <w:fldChar w:fldCharType="end"/>
     </w:r>
-  </w:p>
-</w:hdr>
-</file>
-
-<file path=word/header3.xml><?xml version="1.0" encoding="utf-8"?>
-<w:hdr xmlns:wpc="http://schemas.microsoft.com/office/word/2010/wordprocessingCanvas" xmlns:cx="http://schemas.microsoft.com/office/drawing/2014/chartex" xmlns:cx1="http://schemas.microsoft.com/office/drawing/2015/9/8/chartex" xmlns:cx2="http://schemas.microsoft.com/office/drawing/2015/10/21/chartex" xmlns:cx3="http://schemas.microsoft.com/office/drawing/2016/5/9/chartex" xmlns:cx4="http://schemas.microsoft.com/office/drawing/2016/5/10/chartex" xmlns:cx5="http://schemas.microsoft.com/office/drawing/2016/5/11/chartex" xmlns:cx6="http://schemas.microsoft.com/office/drawing/2016/5/12/chartex" xmlns:cx7="http://schemas.microsoft.com/office/drawing/2016/5/13/chartex" xmlns:cx8="http://schemas.microsoft.com/office/drawing/2016/5/14/chartex" xmlns:mc="http://schemas.openxmlformats.org/markup-compatibility/2006" xmlns:aink="http://schemas.microsoft.com/office/drawing/2016/ink" xmlns:am3d="http://schemas.microsoft.com/office/drawing/2017/model3d" xmlns:o="urn:schemas-microsoft-com:office:office" xmlns:r="http://schemas.openxmlformats.org/officeDocument/2006/relationships" xmlns:m="http://schemas.openxmlformats.org/officeDocument/2006/math" xmlns:v="urn:schemas-microsoft-com:vml" xmlns:wp14="http://schemas.microsoft.com/office/word/2010/wordprocessingDrawing" xmlns:wp="http://schemas.openxmlformats.org/drawingml/2006/wordprocessingDrawing" xmlns:w10="urn:schemas-microsoft-com:office:word" xmlns:w="http://schemas.openxmlformats.org/wordprocessingml/2006/main" xmlns:w14="http://schemas.microsoft.com/office/word/2010/wordml" xmlns:w15="http://schemas.microsoft.com/office/word/2012/wordml" xmlns:w16cid="http://schemas.microsoft.com/office/word/2016/wordml/cid" xmlns:w16se="http://schemas.microsoft.com/office/word/2015/wordml/symex" xmlns:wpg="http://schemas.microsoft.com/office/word/2010/wordprocessingGroup" xmlns:wpi="http://schemas.microsoft.com/office/word/2010/wordprocessingInk" xmlns:wne="http://schemas.microsoft.com/office/word/2006/wordml" xmlns:wps="http://schemas.microsoft.com/office/word/2010/wordprocessingShape" mc:Ignorable="w14 w15 w16se w16cid wp14">
-  <w:p>
-    <w:pPr>
-      <w:pStyle w:val="Zhlav"/>
-    </w:pPr>
   </w:p>
 </w:hdr>
 </file>
@@ -7524,7 +7502,7 @@
 </file>
 
 <file path=customXml/itemProps1.xml><?xml version="1.0" encoding="utf-8"?>
-<ds:datastoreItem xmlns:ds="http://schemas.openxmlformats.org/officeDocument/2006/customXml" ds:itemID="{D492B1B3-26F0-4849-BF64-C11AD6346F7A}">
+<ds:datastoreItem xmlns:ds="http://schemas.openxmlformats.org/officeDocument/2006/customXml" ds:itemID="{84CC4289-06C0-40D6-B30D-B33CDE10FBF6}">
   <ds:schemaRefs>
     <ds:schemaRef ds:uri="http://schemas.openxmlformats.org/officeDocument/2006/bibliography"/>
   </ds:schemaRefs>

</xml_diff>